<commit_message>
Data mining practical 5 code
</commit_message>
<xml_diff>
--- a/6th Sem/Linux/pr 3/Doc1.docx
+++ b/6th Sem/Linux/pr 3/Doc1.docx
@@ -4,6 +4,9 @@
   <w:body>
     <w:p>
       <w:r>
+        <w:rPr>
+          <w:noProof/>
+        </w:rPr>
         <w:drawing>
           <wp:inline distT="0" distB="0" distL="0" distR="0" wp14:anchorId="0855E55A" wp14:editId="3FCEC682">
             <wp:extent cx="4656223" cy="2415749"/>
@@ -43,6 +46,9 @@
     </w:p>
     <w:p>
       <w:r>
+        <w:rPr>
+          <w:noProof/>
+        </w:rPr>
         <w:drawing>
           <wp:inline distT="0" distB="0" distL="0" distR="0" wp14:anchorId="5218B170" wp14:editId="668078C6">
             <wp:extent cx="5731510" cy="1088390"/>
@@ -82,6 +88,9 @@
     </w:p>
     <w:p>
       <w:r>
+        <w:rPr>
+          <w:noProof/>
+        </w:rPr>
         <w:drawing>
           <wp:inline distT="0" distB="0" distL="0" distR="0" wp14:anchorId="56240883" wp14:editId="41058965">
             <wp:extent cx="5731510" cy="1685925"/>
@@ -121,6 +130,9 @@
     </w:p>
     <w:p>
       <w:r>
+        <w:rPr>
+          <w:noProof/>
+        </w:rPr>
         <w:drawing>
           <wp:inline distT="0" distB="0" distL="0" distR="0" wp14:anchorId="01D35050" wp14:editId="3DDD03B0">
             <wp:extent cx="4922947" cy="3147333"/>
@@ -160,6 +172,9 @@
     </w:p>
     <w:p>
       <w:r>
+        <w:rPr>
+          <w:noProof/>
+        </w:rPr>
         <w:lastRenderedPageBreak/>
         <w:drawing>
           <wp:inline distT="0" distB="0" distL="0" distR="0" wp14:anchorId="03D3E3D3" wp14:editId="58A2874F">
@@ -201,6 +216,9 @@
     <w:p/>
     <w:p>
       <w:r>
+        <w:rPr>
+          <w:noProof/>
+        </w:rPr>
         <w:drawing>
           <wp:inline distT="0" distB="0" distL="0" distR="0" wp14:anchorId="38E3C402" wp14:editId="6F5E7222">
             <wp:extent cx="4061812" cy="1905165"/>
@@ -238,6 +256,9 @@
         </w:drawing>
       </w:r>
       <w:r>
+        <w:rPr>
+          <w:noProof/>
+        </w:rPr>
         <w:drawing>
           <wp:inline distT="0" distB="0" distL="0" distR="0" wp14:anchorId="44C94C8F" wp14:editId="5EAB0110">
             <wp:extent cx="4061460" cy="575373"/>
@@ -275,6 +296,9 @@
         </w:drawing>
       </w:r>
       <w:r>
+        <w:rPr>
+          <w:noProof/>
+        </w:rPr>
         <w:drawing>
           <wp:inline distT="0" distB="0" distL="0" distR="0" wp14:anchorId="701913F7" wp14:editId="33902235">
             <wp:extent cx="4069080" cy="837503"/>
@@ -313,9 +337,10 @@
       </w:r>
     </w:p>
     <w:p>
-      <w:bookmarkStart w:id="0" w:name="_GoBack"/>
-      <w:bookmarkEnd w:id="0"/>
       <w:r>
+        <w:rPr>
+          <w:noProof/>
+        </w:rPr>
         <w:drawing>
           <wp:inline distT="0" distB="0" distL="0" distR="0" wp14:anchorId="001E59F6" wp14:editId="6D0801BD">
             <wp:extent cx="5311600" cy="1607959"/>
@@ -352,6 +377,11 @@
           </wp:inline>
         </w:drawing>
       </w:r>
+      <w:r>
+        <w:tab/>
+      </w:r>
+      <w:bookmarkStart w:id="0" w:name="_GoBack"/>
+      <w:bookmarkEnd w:id="0"/>
     </w:p>
     <w:sectPr>
       <w:pgSz w:w="11906" w:h="16838"/>

</xml_diff>